<commit_message>
Update NETFLOX - 1º Relatório.docx
</commit_message>
<xml_diff>
--- a/Documentos Projecto/Projeto - BD/NETFLOX - 1º Relatório.docx
+++ b/Documentos Projecto/Projeto - BD/NETFLOX - 1º Relatório.docx
@@ -258,85 +258,64 @@
         <w:p>
           <w:pPr>
             <w:pStyle w:val="ndice1"/>
-            <w:tabs>
-              <w:tab w:val="right" w:leader="dot" w:pos="8494"/>
-            </w:tabs>
             <w:rPr>
               <w:rFonts w:eastAsiaTheme="minorEastAsia"/>
-              <w:noProof/>
               <w:lang w:eastAsia="pt-PT"/>
             </w:rPr>
           </w:pPr>
           <w:r>
-            <w:rPr>
-              <w:rFonts w:ascii="Source Sans Pro" w:hAnsi="Source Sans Pro"/>
-            </w:rPr>
             <w:fldChar w:fldCharType="begin"/>
           </w:r>
           <w:r>
-            <w:rPr>
-              <w:rFonts w:ascii="Source Sans Pro" w:hAnsi="Source Sans Pro"/>
-            </w:rPr>
             <w:instrText xml:space="preserve"> TOC \o "1-3" \h \z \u </w:instrText>
           </w:r>
           <w:r>
-            <w:rPr>
-              <w:rFonts w:ascii="Source Sans Pro" w:hAnsi="Source Sans Pro"/>
-            </w:rPr>
             <w:fldChar w:fldCharType="separate"/>
           </w:r>
           <w:hyperlink w:anchor="_Toc55508303" w:history="1">
             <w:r>
               <w:rPr>
                 <w:rStyle w:val="Hiperligao"/>
-                <w:noProof/>
               </w:rPr>
               <w:t>Interface com o utilizador</w:t>
             </w:r>
             <w:r>
               <w:rPr>
-                <w:noProof/>
                 <w:webHidden/>
               </w:rPr>
               <w:tab/>
             </w:r>
             <w:r>
               <w:rPr>
-                <w:noProof/>
                 <w:webHidden/>
               </w:rPr>
               <w:fldChar w:fldCharType="begin"/>
             </w:r>
             <w:r>
               <w:rPr>
-                <w:noProof/>
                 <w:webHidden/>
               </w:rPr>
               <w:instrText xml:space="preserve"> PAGEREF _Toc55508303 \h </w:instrText>
             </w:r>
             <w:r>
               <w:rPr>
-                <w:noProof/>
-                <w:webHidden/>
-              </w:rPr>
-            </w:r>
-            <w:r>
-              <w:rPr>
-                <w:noProof/>
+                <w:webHidden/>
+              </w:rPr>
+            </w:r>
+            <w:r>
+              <w:rPr>
                 <w:webHidden/>
               </w:rPr>
               <w:fldChar w:fldCharType="separate"/>
             </w:r>
             <w:r>
               <w:rPr>
-                <w:noProof/>
                 <w:webHidden/>
               </w:rPr>
               <w:t>3</w:t>
             </w:r>
             <w:r>
               <w:rPr>
-                <w:noProof/>
                 <w:webHidden/>
               </w:rPr>
               <w:fldChar w:fldCharType="end"/>
@@ -504,7 +483,15 @@
                 <w:rFonts w:ascii="Source Sans Pro" w:hAnsi="Source Sans Pro"/>
                 <w:noProof/>
               </w:rPr>
-              <w:t>Menu principal</w:t>
+              <w:t xml:space="preserve">Menu </w:t>
+            </w:r>
+            <w:r>
+              <w:rPr>
+                <w:rStyle w:val="Hiperligao"/>
+                <w:rFonts w:ascii="Source Sans Pro" w:hAnsi="Source Sans Pro"/>
+                <w:noProof/>
+              </w:rPr>
+              <w:t>principal</w:t>
             </w:r>
             <w:r>
               <w:rPr>
@@ -701,12 +688,8 @@
         <w:p>
           <w:pPr>
             <w:pStyle w:val="ndice1"/>
-            <w:tabs>
-              <w:tab w:val="right" w:leader="dot" w:pos="8494"/>
-            </w:tabs>
             <w:rPr>
               <w:rFonts w:eastAsiaTheme="minorEastAsia"/>
-              <w:noProof/>
               <w:lang w:eastAsia="pt-PT"/>
             </w:rPr>
           </w:pPr>
@@ -714,54 +697,46 @@
             <w:r>
               <w:rPr>
                 <w:rStyle w:val="Hiperligao"/>
-                <w:noProof/>
               </w:rPr>
               <w:t>Diagrama Entidade Relacionamento</w:t>
             </w:r>
             <w:r>
               <w:rPr>
-                <w:noProof/>
                 <w:webHidden/>
               </w:rPr>
               <w:tab/>
             </w:r>
             <w:r>
               <w:rPr>
-                <w:noProof/>
                 <w:webHidden/>
               </w:rPr>
               <w:fldChar w:fldCharType="begin"/>
             </w:r>
             <w:r>
               <w:rPr>
-                <w:noProof/>
                 <w:webHidden/>
               </w:rPr>
               <w:instrText xml:space="preserve"> PAGEREF _Toc55508309 \h </w:instrText>
             </w:r>
             <w:r>
               <w:rPr>
-                <w:noProof/>
-                <w:webHidden/>
-              </w:rPr>
-            </w:r>
-            <w:r>
-              <w:rPr>
-                <w:noProof/>
+                <w:webHidden/>
+              </w:rPr>
+            </w:r>
+            <w:r>
+              <w:rPr>
                 <w:webHidden/>
               </w:rPr>
               <w:fldChar w:fldCharType="separate"/>
             </w:r>
             <w:r>
               <w:rPr>
-                <w:noProof/>
                 <w:webHidden/>
               </w:rPr>
               <w:t>5</w:t>
             </w:r>
             <w:r>
               <w:rPr>
-                <w:noProof/>
                 <w:webHidden/>
               </w:rPr>
               <w:fldChar w:fldCharType="end"/>
@@ -771,12 +746,8 @@
         <w:p>
           <w:pPr>
             <w:pStyle w:val="ndice1"/>
-            <w:tabs>
-              <w:tab w:val="right" w:leader="dot" w:pos="8494"/>
-            </w:tabs>
             <w:rPr>
               <w:rFonts w:eastAsiaTheme="minorEastAsia"/>
-              <w:noProof/>
               <w:lang w:eastAsia="pt-PT"/>
             </w:rPr>
           </w:pPr>
@@ -784,54 +755,46 @@
             <w:r>
               <w:rPr>
                 <w:rStyle w:val="Hiperligao"/>
-                <w:noProof/>
               </w:rPr>
               <w:t>Diagrama físico simplificado</w:t>
             </w:r>
             <w:r>
               <w:rPr>
-                <w:noProof/>
                 <w:webHidden/>
               </w:rPr>
               <w:tab/>
             </w:r>
             <w:r>
               <w:rPr>
-                <w:noProof/>
                 <w:webHidden/>
               </w:rPr>
               <w:fldChar w:fldCharType="begin"/>
             </w:r>
             <w:r>
               <w:rPr>
-                <w:noProof/>
                 <w:webHidden/>
               </w:rPr>
               <w:instrText xml:space="preserve"> PAGEREF _Toc55508310 \h </w:instrText>
             </w:r>
             <w:r>
               <w:rPr>
-                <w:noProof/>
-                <w:webHidden/>
-              </w:rPr>
-            </w:r>
-            <w:r>
-              <w:rPr>
-                <w:noProof/>
+                <w:webHidden/>
+              </w:rPr>
+            </w:r>
+            <w:r>
+              <w:rPr>
                 <w:webHidden/>
               </w:rPr>
               <w:fldChar w:fldCharType="separate"/>
             </w:r>
             <w:r>
               <w:rPr>
-                <w:noProof/>
                 <w:webHidden/>
               </w:rPr>
               <w:t>5</w:t>
             </w:r>
             <w:r>
               <w:rPr>
-                <w:noProof/>
                 <w:webHidden/>
               </w:rPr>
               <w:fldChar w:fldCharType="end"/>
@@ -841,12 +804,8 @@
         <w:p>
           <w:pPr>
             <w:pStyle w:val="ndice1"/>
-            <w:tabs>
-              <w:tab w:val="right" w:leader="dot" w:pos="8494"/>
-            </w:tabs>
             <w:rPr>
               <w:rFonts w:eastAsiaTheme="minorEastAsia"/>
-              <w:noProof/>
               <w:lang w:eastAsia="pt-PT"/>
             </w:rPr>
           </w:pPr>
@@ -854,54 +813,46 @@
             <w:r>
               <w:rPr>
                 <w:rStyle w:val="Hiperligao"/>
-                <w:noProof/>
               </w:rPr>
               <w:t>Tempo gasto</w:t>
             </w:r>
             <w:r>
               <w:rPr>
-                <w:noProof/>
                 <w:webHidden/>
               </w:rPr>
               <w:tab/>
             </w:r>
             <w:r>
               <w:rPr>
-                <w:noProof/>
                 <w:webHidden/>
               </w:rPr>
               <w:fldChar w:fldCharType="begin"/>
             </w:r>
             <w:r>
               <w:rPr>
-                <w:noProof/>
                 <w:webHidden/>
               </w:rPr>
               <w:instrText xml:space="preserve"> PAGEREF _Toc55508311 \h </w:instrText>
             </w:r>
             <w:r>
               <w:rPr>
-                <w:noProof/>
-                <w:webHidden/>
-              </w:rPr>
-            </w:r>
-            <w:r>
-              <w:rPr>
-                <w:noProof/>
+                <w:webHidden/>
+              </w:rPr>
+            </w:r>
+            <w:r>
+              <w:rPr>
                 <w:webHidden/>
               </w:rPr>
               <w:fldChar w:fldCharType="separate"/>
             </w:r>
             <w:r>
               <w:rPr>
-                <w:noProof/>
                 <w:webHidden/>
               </w:rPr>
               <w:t>6</w:t>
             </w:r>
             <w:r>
               <w:rPr>
-                <w:noProof/>
                 <w:webHidden/>
               </w:rPr>
               <w:fldChar w:fldCharType="end"/>
@@ -915,7 +866,7 @@
               <w:tab w:val="right" w:leader="dot" w:pos="8494"/>
             </w:tabs>
             <w:rPr>
-              <w:rFonts w:eastAsiaTheme="minorEastAsia"/>
+              <w:rFonts w:ascii="Source Sans Pro" w:eastAsiaTheme="minorEastAsia" w:hAnsi="Source Sans Pro"/>
               <w:noProof/>
               <w:lang w:eastAsia="pt-PT"/>
             </w:rPr>
@@ -924,12 +875,14 @@
             <w:r>
               <w:rPr>
                 <w:rStyle w:val="Hiperligao"/>
+                <w:rFonts w:ascii="Source Sans Pro" w:hAnsi="Source Sans Pro"/>
                 <w:noProof/>
               </w:rPr>
               <w:t>Horas por semana</w:t>
             </w:r>
             <w:r>
               <w:rPr>
+                <w:rFonts w:ascii="Source Sans Pro" w:hAnsi="Source Sans Pro"/>
                 <w:noProof/>
                 <w:webHidden/>
               </w:rPr>
@@ -937,6 +890,7 @@
             </w:r>
             <w:r>
               <w:rPr>
+                <w:rFonts w:ascii="Source Sans Pro" w:hAnsi="Source Sans Pro"/>
                 <w:noProof/>
                 <w:webHidden/>
               </w:rPr>
@@ -944,6 +898,7 @@
             </w:r>
             <w:r>
               <w:rPr>
+                <w:rFonts w:ascii="Source Sans Pro" w:hAnsi="Source Sans Pro"/>
                 <w:noProof/>
                 <w:webHidden/>
               </w:rPr>
@@ -951,12 +906,14 @@
             </w:r>
             <w:r>
               <w:rPr>
+                <w:rFonts w:ascii="Source Sans Pro" w:hAnsi="Source Sans Pro"/>
                 <w:noProof/>
                 <w:webHidden/>
               </w:rPr>
             </w:r>
             <w:r>
               <w:rPr>
+                <w:rFonts w:ascii="Source Sans Pro" w:hAnsi="Source Sans Pro"/>
                 <w:noProof/>
                 <w:webHidden/>
               </w:rPr>
@@ -964,6 +921,7 @@
             </w:r>
             <w:r>
               <w:rPr>
+                <w:rFonts w:ascii="Source Sans Pro" w:hAnsi="Source Sans Pro"/>
                 <w:noProof/>
                 <w:webHidden/>
               </w:rPr>
@@ -971,6 +929,7 @@
             </w:r>
             <w:r>
               <w:rPr>
+                <w:rFonts w:ascii="Source Sans Pro" w:hAnsi="Source Sans Pro"/>
                 <w:noProof/>
                 <w:webHidden/>
               </w:rPr>
@@ -985,7 +944,7 @@
               <w:tab w:val="right" w:leader="dot" w:pos="8494"/>
             </w:tabs>
             <w:rPr>
-              <w:rFonts w:eastAsiaTheme="minorEastAsia"/>
+              <w:rFonts w:ascii="Source Sans Pro" w:eastAsiaTheme="minorEastAsia" w:hAnsi="Source Sans Pro"/>
               <w:noProof/>
               <w:lang w:eastAsia="pt-PT"/>
             </w:rPr>
@@ -994,12 +953,14 @@
             <w:r>
               <w:rPr>
                 <w:rStyle w:val="Hiperligao"/>
+                <w:rFonts w:ascii="Source Sans Pro" w:hAnsi="Source Sans Pro"/>
                 <w:noProof/>
               </w:rPr>
               <w:t>Horas realização Entrega I</w:t>
             </w:r>
             <w:r>
               <w:rPr>
+                <w:rFonts w:ascii="Source Sans Pro" w:hAnsi="Source Sans Pro"/>
                 <w:noProof/>
                 <w:webHidden/>
               </w:rPr>
@@ -1007,6 +968,7 @@
             </w:r>
             <w:r>
               <w:rPr>
+                <w:rFonts w:ascii="Source Sans Pro" w:hAnsi="Source Sans Pro"/>
                 <w:noProof/>
                 <w:webHidden/>
               </w:rPr>
@@ -1014,6 +976,7 @@
             </w:r>
             <w:r>
               <w:rPr>
+                <w:rFonts w:ascii="Source Sans Pro" w:hAnsi="Source Sans Pro"/>
                 <w:noProof/>
                 <w:webHidden/>
               </w:rPr>
@@ -1021,12 +984,14 @@
             </w:r>
             <w:r>
               <w:rPr>
+                <w:rFonts w:ascii="Source Sans Pro" w:hAnsi="Source Sans Pro"/>
                 <w:noProof/>
                 <w:webHidden/>
               </w:rPr>
             </w:r>
             <w:r>
               <w:rPr>
+                <w:rFonts w:ascii="Source Sans Pro" w:hAnsi="Source Sans Pro"/>
                 <w:noProof/>
                 <w:webHidden/>
               </w:rPr>
@@ -1034,6 +999,7 @@
             </w:r>
             <w:r>
               <w:rPr>
+                <w:rFonts w:ascii="Source Sans Pro" w:hAnsi="Source Sans Pro"/>
                 <w:noProof/>
                 <w:webHidden/>
               </w:rPr>
@@ -1041,6 +1007,7 @@
             </w:r>
             <w:r>
               <w:rPr>
+                <w:rFonts w:ascii="Source Sans Pro" w:hAnsi="Source Sans Pro"/>
                 <w:noProof/>
                 <w:webHidden/>
               </w:rPr>
@@ -1051,12 +1018,8 @@
         <w:p>
           <w:pPr>
             <w:pStyle w:val="ndice1"/>
-            <w:tabs>
-              <w:tab w:val="right" w:leader="dot" w:pos="8494"/>
-            </w:tabs>
             <w:rPr>
               <w:rFonts w:eastAsiaTheme="minorEastAsia"/>
-              <w:noProof/>
               <w:lang w:eastAsia="pt-PT"/>
             </w:rPr>
           </w:pPr>
@@ -1064,54 +1027,46 @@
             <w:r>
               <w:rPr>
                 <w:rStyle w:val="Hiperligao"/>
-                <w:noProof/>
               </w:rPr>
               <w:t>Distribuição de tarefas para entrega II</w:t>
             </w:r>
             <w:r>
               <w:rPr>
-                <w:noProof/>
                 <w:webHidden/>
               </w:rPr>
               <w:tab/>
             </w:r>
             <w:r>
               <w:rPr>
-                <w:noProof/>
                 <w:webHidden/>
               </w:rPr>
               <w:fldChar w:fldCharType="begin"/>
             </w:r>
             <w:r>
               <w:rPr>
-                <w:noProof/>
                 <w:webHidden/>
               </w:rPr>
               <w:instrText xml:space="preserve"> PAGEREF _Toc55508314 \h </w:instrText>
             </w:r>
             <w:r>
               <w:rPr>
-                <w:noProof/>
-                <w:webHidden/>
-              </w:rPr>
-            </w:r>
-            <w:r>
-              <w:rPr>
-                <w:noProof/>
+                <w:webHidden/>
+              </w:rPr>
+            </w:r>
+            <w:r>
+              <w:rPr>
                 <w:webHidden/>
               </w:rPr>
               <w:fldChar w:fldCharType="separate"/>
             </w:r>
             <w:r>
               <w:rPr>
-                <w:noProof/>
                 <w:webHidden/>
               </w:rPr>
               <w:t>7</w:t>
             </w:r>
             <w:r>
               <w:rPr>
-                <w:noProof/>
                 <w:webHidden/>
               </w:rPr>
               <w:fldChar w:fldCharType="end"/>
@@ -1121,12 +1076,8 @@
         <w:p>
           <w:pPr>
             <w:pStyle w:val="ndice1"/>
-            <w:tabs>
-              <w:tab w:val="right" w:leader="dot" w:pos="8494"/>
-            </w:tabs>
             <w:rPr>
               <w:rFonts w:eastAsiaTheme="minorEastAsia"/>
-              <w:noProof/>
               <w:lang w:eastAsia="pt-PT"/>
             </w:rPr>
           </w:pPr>
@@ -1134,54 +1085,46 @@
             <w:r>
               <w:rPr>
                 <w:rStyle w:val="Hiperligao"/>
-                <w:noProof/>
               </w:rPr>
               <w:t>Outros aspetos</w:t>
             </w:r>
             <w:r>
               <w:rPr>
-                <w:noProof/>
                 <w:webHidden/>
               </w:rPr>
               <w:tab/>
             </w:r>
             <w:r>
               <w:rPr>
-                <w:noProof/>
                 <w:webHidden/>
               </w:rPr>
               <w:fldChar w:fldCharType="begin"/>
             </w:r>
             <w:r>
               <w:rPr>
-                <w:noProof/>
                 <w:webHidden/>
               </w:rPr>
               <w:instrText xml:space="preserve"> PAGEREF _Toc55508315 \h </w:instrText>
             </w:r>
             <w:r>
               <w:rPr>
-                <w:noProof/>
-                <w:webHidden/>
-              </w:rPr>
-            </w:r>
-            <w:r>
-              <w:rPr>
-                <w:noProof/>
+                <w:webHidden/>
+              </w:rPr>
+            </w:r>
+            <w:r>
+              <w:rPr>
                 <w:webHidden/>
               </w:rPr>
               <w:fldChar w:fldCharType="separate"/>
             </w:r>
             <w:r>
               <w:rPr>
-                <w:noProof/>
                 <w:webHidden/>
               </w:rPr>
               <w:t>7</w:t>
             </w:r>
             <w:r>
               <w:rPr>
-                <w:noProof/>
                 <w:webHidden/>
               </w:rPr>
               <w:fldChar w:fldCharType="end"/>
@@ -1200,11 +1143,11 @@
         </w:p>
       </w:sdtContent>
     </w:sdt>
-    <w:bookmarkStart w:id="0" w:name="_Toc55508303"/>
     <w:p>
       <w:pPr>
         <w:pStyle w:val="Ttulo1"/>
       </w:pPr>
+      <w:bookmarkStart w:id="0" w:name="_Toc55508303"/>
       <w:r>
         <w:rPr>
           <w:noProof/>
@@ -1268,14 +1211,27 @@
                             <w:r>
                               <w:t xml:space="preserve">Figura </w:t>
                             </w:r>
-                            <w:fldSimple w:instr=" SEQ Figura \* ARABIC ">
-                              <w:r>
-                                <w:rPr>
-                                  <w:noProof/>
-                                </w:rPr>
-                                <w:t>1</w:t>
-                              </w:r>
-                            </w:fldSimple>
+                            <w:r>
+                              <w:fldChar w:fldCharType="begin"/>
+                            </w:r>
+                            <w:r>
+                              <w:instrText xml:space="preserve"> SEQ Figura \* ARABIC </w:instrText>
+                            </w:r>
+                            <w:r>
+                              <w:fldChar w:fldCharType="separate"/>
+                            </w:r>
+                            <w:r>
+                              <w:rPr>
+                                <w:noProof/>
+                              </w:rPr>
+                              <w:t>1</w:t>
+                            </w:r>
+                            <w:r>
+                              <w:rPr>
+                                <w:noProof/>
+                              </w:rPr>
+                              <w:fldChar w:fldCharType="end"/>
+                            </w:r>
                             <w:r>
                               <w:t>- Diagrama dos menus a implementar na aplicação</w:t>
                             </w:r>
@@ -1317,14 +1273,27 @@
                       <w:r>
                         <w:t xml:space="preserve">Figura </w:t>
                       </w:r>
-                      <w:fldSimple w:instr=" SEQ Figura \* ARABIC ">
-                        <w:r>
-                          <w:rPr>
-                            <w:noProof/>
-                          </w:rPr>
-                          <w:t>1</w:t>
-                        </w:r>
-                      </w:fldSimple>
+                      <w:r>
+                        <w:fldChar w:fldCharType="begin"/>
+                      </w:r>
+                      <w:r>
+                        <w:instrText xml:space="preserve"> SEQ Figura \* ARABIC </w:instrText>
+                      </w:r>
+                      <w:r>
+                        <w:fldChar w:fldCharType="separate"/>
+                      </w:r>
+                      <w:r>
+                        <w:rPr>
+                          <w:noProof/>
+                        </w:rPr>
+                        <w:t>1</w:t>
+                      </w:r>
+                      <w:r>
+                        <w:rPr>
+                          <w:noProof/>
+                        </w:rPr>
+                        <w:fldChar w:fldCharType="end"/>
+                      </w:r>
                       <w:r>
                         <w:t>- Diagrama dos menus a implementar na aplicação</w:t>
                       </w:r>
@@ -3565,6 +3534,7 @@
       <w:pgSz w:w="11906" w:h="16838"/>
       <w:pgMar w:top="1417" w:right="1701" w:bottom="1417" w:left="1701" w:header="708" w:footer="708" w:gutter="0"/>
       <w:cols w:space="708"/>
+      <w:titlePg/>
       <w:docGrid w:linePitch="360"/>
     </w:sectPr>
   </w:body>
@@ -3752,41 +3722,6 @@
       </w:rPr>
       <w:tab/>
     </w:r>
-    <w:r>
-      <w:rPr>
-        <w:rFonts w:ascii="Montserrat" w:hAnsi="Montserrat"/>
-        <w:color w:val="000000"/>
-      </w:rPr>
-      <w:fldChar w:fldCharType="begin"/>
-    </w:r>
-    <w:r>
-      <w:rPr>
-        <w:rFonts w:ascii="Montserrat" w:hAnsi="Montserrat"/>
-        <w:color w:val="000000"/>
-      </w:rPr>
-      <w:instrText>PAGE</w:instrText>
-    </w:r>
-    <w:r>
-      <w:rPr>
-        <w:rFonts w:ascii="Montserrat" w:hAnsi="Montserrat"/>
-        <w:color w:val="000000"/>
-      </w:rPr>
-      <w:fldChar w:fldCharType="separate"/>
-    </w:r>
-    <w:r>
-      <w:rPr>
-        <w:rFonts w:ascii="Montserrat" w:hAnsi="Montserrat"/>
-        <w:color w:val="000000"/>
-      </w:rPr>
-      <w:t>2</w:t>
-    </w:r>
-    <w:r>
-      <w:rPr>
-        <w:rFonts w:ascii="Montserrat" w:hAnsi="Montserrat"/>
-        <w:color w:val="000000"/>
-      </w:rPr>
-      <w:fldChar w:fldCharType="end"/>
-    </w:r>
   </w:p>
   <w:p>
     <w:pPr>
@@ -3865,21 +3800,7 @@
         <w:rPr>
           <w:lang w:val="en-US"/>
         </w:rPr>
-        <w:t xml:space="preserve"> Do </w:t>
-      </w:r>
-      <w:proofErr w:type="spellStart"/>
-      <w:r>
-        <w:rPr>
-          <w:lang w:val="en-US"/>
-        </w:rPr>
-        <w:t>inglês</w:t>
-      </w:r>
-      <w:proofErr w:type="spellEnd"/>
-      <w:r>
-        <w:rPr>
-          <w:lang w:val="en-US"/>
-        </w:rPr>
-        <w:t xml:space="preserve"> “</w:t>
+        <w:t xml:space="preserve"> Do inglês “</w:t>
       </w:r>
       <w:r>
         <w:rPr>
@@ -3910,19 +3831,11 @@
         </w:rPr>
         <w:t xml:space="preserve"> Do </w:t>
       </w:r>
-      <w:proofErr w:type="spellStart"/>
       <w:r>
         <w:rPr>
           <w:lang w:val="en-US"/>
         </w:rPr>
-        <w:t>inglês</w:t>
-      </w:r>
-      <w:proofErr w:type="spellEnd"/>
-      <w:r>
-        <w:rPr>
-          <w:lang w:val="en-US"/>
-        </w:rPr>
-        <w:t xml:space="preserve"> “</w:t>
+        <w:t>inglês “</w:t>
       </w:r>
       <w:r>
         <w:rPr>
@@ -5069,10 +4982,17 @@
     <w:autoRedefine/>
     <w:uiPriority w:val="39"/>
     <w:unhideWhenUsed/>
-    <w:rsid w:val="009E44DB"/>
+    <w:rsid w:val="00CA3112"/>
     <w:pPr>
+      <w:tabs>
+        <w:tab w:val="right" w:leader="dot" w:pos="8494"/>
+      </w:tabs>
       <w:spacing w:after="100"/>
     </w:pPr>
+    <w:rPr>
+      <w:rFonts w:ascii="Source Sans Pro" w:hAnsi="Source Sans Pro"/>
+      <w:noProof/>
+    </w:rPr>
   </w:style>
   <w:style w:type="character" w:styleId="Hiperligao">
     <w:name w:val="Hyperlink"/>

</xml_diff>